<commit_message>
Small Changes to planning documents
</commit_message>
<xml_diff>
--- a/Documentation/Planning Document Final.docx
+++ b/Documentation/Planning Document Final.docx
@@ -10,6 +10,7 @@
           <w:docPartUnique/>
         </w:docPartObj>
       </w:sdtPr>
+      <w:sdtEndPr/>
       <w:sdtContent>
         <w:p>
           <w:pPr>
@@ -89,7 +90,6 @@
                             </wps:style>
                             <wps:txbx>
                               <w:txbxContent>
-                                <w:bookmarkStart w:id="0" w:name="_GoBack" w:displacedByCustomXml="next"/>
                                 <w:sdt>
                                   <w:sdtPr>
                                     <w:rPr>
@@ -104,6 +104,7 @@
                                     <w:dataBinding w:prefixMappings="xmlns:ns0='http://purl.org/dc/elements/1.1/' xmlns:ns1='http://schemas.openxmlformats.org/package/2006/metadata/core-properties' " w:xpath="/ns1:coreProperties[1]/ns0:title[1]" w:storeItemID="{6C3C8BC8-F283-45AE-878A-BAB7291924A1}"/>
                                     <w:text/>
                                   </w:sdtPr>
+                                  <w:sdtEndPr/>
                                   <w:sdtContent>
                                     <w:p>
                                       <w:pPr>
@@ -142,6 +143,7 @@
                                     <w:dataBinding w:prefixMappings="xmlns:ns0='http://purl.org/dc/elements/1.1/' xmlns:ns1='http://schemas.openxmlformats.org/package/2006/metadata/core-properties' " w:xpath="/ns1:coreProperties[1]/ns0:subject[1]" w:storeItemID="{6C3C8BC8-F283-45AE-878A-BAB7291924A1}"/>
                                     <w:text/>
                                   </w:sdtPr>
+                                  <w:sdtEndPr/>
                                   <w:sdtContent>
                                     <w:p>
                                       <w:pPr>
@@ -163,7 +165,6 @@
                                     </w:p>
                                   </w:sdtContent>
                                 </w:sdt>
-                                <w:bookmarkEnd w:id="0" w:displacedByCustomXml="prev"/>
                               </w:txbxContent>
                             </wps:txbx>
                             <wps:bodyPr rot="0" spcFirstLastPara="0" vertOverflow="overflow" horzOverflow="overflow" vert="horz" wrap="square" lIns="457200" tIns="914400" rIns="914400" bIns="2651760" numCol="1" spcCol="0" rtlCol="0" fromWordArt="0" anchor="b" anchorCtr="0" forceAA="0" compatLnSpc="1">
@@ -235,7 +236,6 @@
                     <v:rect id="Rectangle 34" o:spid="_x0000_s1027" style="position:absolute;left:2286;width:66294;height:91440;visibility:visible;mso-wrap-style:square;v-text-anchor:bottom" o:gfxdata="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" fillcolor="black [3213]" stroked="f" strokeweight="1pt">
                       <v:textbox inset="36pt,1in,1in,208.8pt">
                         <w:txbxContent>
-                          <w:bookmarkStart w:id="1" w:name="_GoBack" w:displacedByCustomXml="next"/>
                           <w:sdt>
                             <w:sdtPr>
                               <w:rPr>
@@ -250,6 +250,7 @@
                               <w:dataBinding w:prefixMappings="xmlns:ns0='http://purl.org/dc/elements/1.1/' xmlns:ns1='http://schemas.openxmlformats.org/package/2006/metadata/core-properties' " w:xpath="/ns1:coreProperties[1]/ns0:title[1]" w:storeItemID="{6C3C8BC8-F283-45AE-878A-BAB7291924A1}"/>
                               <w:text/>
                             </w:sdtPr>
+                            <w:sdtEndPr/>
                             <w:sdtContent>
                               <w:p>
                                 <w:pPr>
@@ -288,6 +289,7 @@
                               <w:dataBinding w:prefixMappings="xmlns:ns0='http://purl.org/dc/elements/1.1/' xmlns:ns1='http://schemas.openxmlformats.org/package/2006/metadata/core-properties' " w:xpath="/ns1:coreProperties[1]/ns0:subject[1]" w:storeItemID="{6C3C8BC8-F283-45AE-878A-BAB7291924A1}"/>
                               <w:text/>
                             </w:sdtPr>
+                            <w:sdtEndPr/>
                             <w:sdtContent>
                               <w:p>
                                 <w:pPr>
@@ -309,7 +311,6 @@
                               </w:p>
                             </w:sdtContent>
                           </w:sdt>
-                          <w:bookmarkEnd w:id="1" w:displacedByCustomXml="prev"/>
                         </w:txbxContent>
                       </v:textbox>
                     </v:rect>
@@ -345,6 +346,11 @@
       <w:r>
         <w:t xml:space="preserve"> and sequence diagrams. There will also be basic screen outlines and designs on how the website will look and feel before development begins. Each part will outline the structure and the plan on how to create the TCG store platform.</w:t>
       </w:r>
+      <w:r>
+        <w:t xml:space="preserve"> Anything missing in this document for that is not identified here will be added on during the elaboration and construction phases.</w:t>
+      </w:r>
+      <w:bookmarkStart w:id="0" w:name="_GoBack"/>
+      <w:bookmarkEnd w:id="0"/>
     </w:p>
     <w:p>
       <w:pPr>
@@ -752,10 +758,24 @@
     </w:p>
     <w:p>
       <w:pPr>
+        <w:rPr>
+          <w:rFonts w:asciiTheme="majorHAnsi" w:eastAsiaTheme="majorEastAsia" w:hAnsiTheme="majorHAnsi" w:cstheme="majorBidi"/>
+          <w:color w:val="2F5496" w:themeColor="accent1" w:themeShade="BF"/>
+          <w:sz w:val="32"/>
+          <w:szCs w:val="32"/>
+        </w:rPr>
+      </w:pPr>
+      <w:r>
+        <w:br w:type="page"/>
+      </w:r>
+    </w:p>
+    <w:p>
+      <w:pPr>
         <w:pStyle w:val="Heading1"/>
         <w:spacing w:before="0"/>
       </w:pPr>
       <w:r>
+        <w:lastRenderedPageBreak/>
         <w:t>Use Case Narratives</w:t>
       </w:r>
     </w:p>
@@ -870,7 +890,6 @@
                 <w:rFonts w:ascii="Tahoma" w:hAnsi="Tahoma" w:cs="Tahoma"/>
                 <w:b/>
               </w:rPr>
-              <w:lastRenderedPageBreak/>
               <w:t>Description:</w:t>
             </w:r>
           </w:p>
@@ -7914,23 +7933,7 @@
                 <w:rFonts w:ascii="Tahoma" w:hAnsi="Tahoma" w:cs="Tahoma"/>
                 <w:i/>
               </w:rPr>
-              <w:t xml:space="preserve">An order has been updated in </w:t>
-            </w:r>
-            <w:proofErr w:type="spellStart"/>
-            <w:r>
-              <w:rPr>
-                <w:rFonts w:ascii="Tahoma" w:hAnsi="Tahoma" w:cs="Tahoma"/>
-                <w:i/>
-              </w:rPr>
-              <w:t>it’s</w:t>
-            </w:r>
-            <w:proofErr w:type="spellEnd"/>
-            <w:r>
-              <w:rPr>
-                <w:rFonts w:ascii="Tahoma" w:hAnsi="Tahoma" w:cs="Tahoma"/>
-                <w:i/>
-              </w:rPr>
-              <w:t xml:space="preserve"> shipping status or delivery status</w:t>
+              <w:t>An order has been updated in it’s shipping status or delivery status</w:t>
             </w:r>
           </w:p>
           <w:p>
@@ -8227,20 +8230,43 @@
     <w:p>
       <w:pPr>
         <w:pStyle w:val="Heading1"/>
+        <w:sectPr>
+          <w:pgSz w:w="12240" w:h="15840"/>
+          <w:pgMar w:top="1440" w:right="1440" w:bottom="1440" w:left="1440" w:header="720" w:footer="720" w:gutter="0"/>
+          <w:pgNumType w:start="0"/>
+          <w:cols w:space="720"/>
+          <w:titlePg/>
+          <w:docGrid w:linePitch="360"/>
+        </w:sectPr>
+      </w:pPr>
+    </w:p>
+    <w:p>
+      <w:pPr>
+        <w:pStyle w:val="Heading1"/>
       </w:pPr>
       <w:r>
         <w:lastRenderedPageBreak/>
         <w:t>Entity Relation Diagram</w:t>
       </w:r>
+    </w:p>
+    <w:p>
+      <w:pPr>
+        <w:rPr>
+          <w:rFonts w:asciiTheme="majorHAnsi" w:eastAsiaTheme="majorEastAsia" w:hAnsiTheme="majorHAnsi" w:cstheme="majorBidi"/>
+          <w:color w:val="2F5496" w:themeColor="accent1" w:themeShade="BF"/>
+          <w:sz w:val="32"/>
+          <w:szCs w:val="32"/>
+        </w:rPr>
+      </w:pPr>
       <w:r>
         <w:rPr>
           <w:noProof/>
         </w:rPr>
         <w:drawing>
-          <wp:inline distT="0" distB="0" distL="0" distR="0" wp14:anchorId="5F54AF28" wp14:editId="3154593A">
-            <wp:extent cx="5932805" cy="3476625"/>
-            <wp:effectExtent l="0" t="0" r="0" b="9525"/>
-            <wp:docPr id="3" name="Picture 3"/>
+          <wp:inline distT="0" distB="0" distL="0" distR="0" wp14:anchorId="1DA9E76D" wp14:editId="1C94B61B">
+            <wp:extent cx="8463280" cy="5422605"/>
+            <wp:effectExtent l="0" t="0" r="0" b="6985"/>
+            <wp:docPr id="1" name="Picture 1"/>
             <wp:cNvGraphicFramePr>
               <a:graphicFrameLocks xmlns:a="http://schemas.openxmlformats.org/drawingml/2006/main" noChangeAspect="1"/>
             </wp:cNvGraphicFramePr>
@@ -8248,7 +8274,7 @@
               <a:graphicData uri="http://schemas.openxmlformats.org/drawingml/2006/picture">
                 <pic:pic xmlns:pic="http://schemas.openxmlformats.org/drawingml/2006/picture">
                   <pic:nvPicPr>
-                    <pic:cNvPr id="0" name="Picture 3"/>
+                    <pic:cNvPr id="0" name="Picture 1"/>
                     <pic:cNvPicPr>
                       <a:picLocks noChangeAspect="1" noChangeArrowheads="1"/>
                     </pic:cNvPicPr>
@@ -8269,7 +8295,7 @@
                   <pic:spPr bwMode="auto">
                     <a:xfrm>
                       <a:off x="0" y="0"/>
-                      <a:ext cx="5932805" cy="3476625"/>
+                      <a:ext cx="8483251" cy="5435401"/>
                     </a:xfrm>
                     <a:prstGeom prst="rect">
                       <a:avLst/>
@@ -8285,16 +8311,6 @@
           </wp:inline>
         </w:drawing>
       </w:r>
-    </w:p>
-    <w:p>
-      <w:pPr>
-        <w:rPr>
-          <w:rFonts w:asciiTheme="majorHAnsi" w:eastAsiaTheme="majorEastAsia" w:hAnsiTheme="majorHAnsi" w:cstheme="majorBidi"/>
-          <w:color w:val="2F5496" w:themeColor="accent1" w:themeShade="BF"/>
-          <w:sz w:val="32"/>
-          <w:szCs w:val="32"/>
-        </w:rPr>
-      </w:pPr>
       <w:r>
         <w:br w:type="page"/>
       </w:r>
@@ -8314,10 +8330,10 @@
           <w:noProof/>
         </w:rPr>
         <w:drawing>
-          <wp:inline distT="0" distB="0" distL="0" distR="0" wp14:anchorId="6081EDE7" wp14:editId="1A49B0C2">
-            <wp:extent cx="5943600" cy="3061970"/>
-            <wp:effectExtent l="0" t="0" r="0" b="5080"/>
-            <wp:docPr id="4" name="Picture 4"/>
+          <wp:inline distT="0" distB="0" distL="0" distR="0" wp14:anchorId="67780663" wp14:editId="37F21E87">
+            <wp:extent cx="8091377" cy="5413270"/>
+            <wp:effectExtent l="0" t="0" r="5080" b="0"/>
+            <wp:docPr id="12" name="Picture 12"/>
             <wp:cNvGraphicFramePr>
               <a:graphicFrameLocks xmlns:a="http://schemas.openxmlformats.org/drawingml/2006/main" noChangeAspect="1"/>
             </wp:cNvGraphicFramePr>
@@ -8325,7 +8341,7 @@
               <a:graphicData uri="http://schemas.openxmlformats.org/drawingml/2006/picture">
                 <pic:pic xmlns:pic="http://schemas.openxmlformats.org/drawingml/2006/picture">
                   <pic:nvPicPr>
-                    <pic:cNvPr id="0" name="Picture 4"/>
+                    <pic:cNvPr id="0" name="Picture 2"/>
                     <pic:cNvPicPr>
                       <a:picLocks noChangeAspect="1" noChangeArrowheads="1"/>
                     </pic:cNvPicPr>
@@ -8346,7 +8362,7 @@
                   <pic:spPr bwMode="auto">
                     <a:xfrm>
                       <a:off x="0" y="0"/>
-                      <a:ext cx="5943600" cy="3061970"/>
+                      <a:ext cx="8108338" cy="5424617"/>
                     </a:xfrm>
                     <a:prstGeom prst="rect">
                       <a:avLst/>
@@ -8364,16 +8380,23 @@
       </w:r>
     </w:p>
     <w:p>
-      <w:r>
-        <w:br w:type="page"/>
-      </w:r>
+      <w:pPr>
+        <w:sectPr>
+          <w:pgSz w:w="15840" w:h="12240" w:orient="landscape"/>
+          <w:pgMar w:top="1440" w:right="1440" w:bottom="1440" w:left="1440" w:header="720" w:footer="720" w:gutter="0"/>
+          <w:pgNumType w:start="0"/>
+          <w:cols w:space="720"/>
+          <w:titlePg/>
+          <w:docGrid w:linePitch="360"/>
+        </w:sectPr>
+      </w:pPr>
     </w:p>
+    <w:p/>
     <w:p>
       <w:pPr>
         <w:pStyle w:val="Heading1"/>
       </w:pPr>
       <w:r>
-        <w:lastRenderedPageBreak/>
         <w:t>Sequence Diagrams</w:t>
       </w:r>
     </w:p>
@@ -10086,15 +10109,7 @@
         </w:rPr>
       </w:pPr>
       <w:r>
-        <w:t xml:space="preserve">Seen by customers and admins. This is the search results that a user submits in the search bar. This will show all results based on the search query a user </w:t>
-      </w:r>
-      <w:proofErr w:type="gramStart"/>
-      <w:r>
-        <w:t>inputs</w:t>
-      </w:r>
-      <w:proofErr w:type="gramEnd"/>
-      <w:r>
-        <w:t>.</w:t>
+        <w:t>Seen by customers and admins. This is the search results that a user submits in the search bar. This will show all results based on the search query a user inputs.</w:t>
       </w:r>
     </w:p>
     <w:p>
@@ -11188,7 +11203,7 @@
 </file>
 
 <file path=customXml/itemProps1.xml><?xml version="1.0" encoding="utf-8"?>
-<ds:datastoreItem xmlns:ds="http://schemas.openxmlformats.org/officeDocument/2006/customXml" ds:itemID="{D9986149-F06E-4D25-92D4-0C9EB55BAD6F}">
+<ds:datastoreItem xmlns:ds="http://schemas.openxmlformats.org/officeDocument/2006/customXml" ds:itemID="{00574F1A-75C4-45D2-9E29-A7EB6957C1F9}">
   <ds:schemaRefs>
     <ds:schemaRef ds:uri="http://schemas.openxmlformats.org/officeDocument/2006/bibliography"/>
   </ds:schemaRefs>

</xml_diff>